<commit_message>
Selenium Server para las pruebas funcionales automatizadas
</commit_message>
<xml_diff>
--- a/Documentos/DIS/PQRS_DIS_D_ConfigurationManagementPlan.docx
+++ b/Documentos/DIS/PQRS_DIS_D_ConfigurationManagementPlan.docx
@@ -3415,6 +3415,7 @@
       <w:r>
         <w:rPr>
           <w:b/>
+          <w:lang w:val="es-CO"/>
         </w:rPr>
         <w:t>BitBucket</w:t>
       </w:r>
@@ -3464,18 +3465,50 @@
       <w:r>
         <w:rPr>
           <w:b/>
-        </w:rPr>
-        <w:t>Mantis Bug Tracker</w:t>
-      </w:r>
+          <w:lang w:val="es-CO"/>
+        </w:rPr>
+        <w:t xml:space="preserve">Mantis </w:t>
+      </w:r>
+      <w:proofErr w:type="spellStart"/>
+      <w:r>
+        <w:rPr>
+          <w:b/>
+          <w:lang w:val="es-CO"/>
+        </w:rPr>
+        <w:t>Bug</w:t>
+      </w:r>
+      <w:proofErr w:type="spellEnd"/>
+      <w:r>
+        <w:rPr>
+          <w:b/>
+          <w:lang w:val="es-CO"/>
+        </w:rPr>
+        <w:t xml:space="preserve"> </w:t>
+      </w:r>
+      <w:proofErr w:type="spellStart"/>
+      <w:r>
+        <w:rPr>
+          <w:b/>
+          <w:lang w:val="es-CO"/>
+        </w:rPr>
+        <w:t>Tracker</w:t>
+      </w:r>
+      <w:proofErr w:type="spellEnd"/>
     </w:p>
     <w:p>
       <w:pPr>
         <w:pStyle w:val="Textoindependiente"/>
+        <w:rPr>
+          <w:lang w:val="es-CO"/>
+        </w:rPr>
       </w:pPr>
     </w:p>
     <w:p>
       <w:pPr>
         <w:pStyle w:val="Textoindependiente"/>
+        <w:rPr>
+          <w:lang w:val="es-CO"/>
+        </w:rPr>
       </w:pPr>
     </w:p>
     <w:p>
@@ -4287,6 +4320,7 @@
     </w:p>
     <w:p>
       <w:pPr>
+        <w:ind w:firstLine="720"/>
         <w:rPr>
           <w:sz w:val="14"/>
           <w:lang w:val="es-CO"/>
@@ -4791,7 +4825,8 @@
       </w:pPr>
       <w:r>
         <w:rPr>
-          <w:lang w:val="es-CO"/>
+          <w:noProof/>
+          <w:lang w:val="es-CO" w:eastAsia="es-CO"/>
         </w:rPr>
         <w:lastRenderedPageBreak/>
         <w:drawing>
@@ -5208,6 +5243,10 @@
         </w:rPr>
       </w:pPr>
       <w:r>
+        <w:rPr>
+          <w:noProof/>
+          <w:lang w:val="es-CO" w:eastAsia="es-CO"/>
+        </w:rPr>
         <w:drawing>
           <wp:inline distT="0" distB="0" distL="0" distR="0">
             <wp:extent cx="2246478" cy="5310857"/>
@@ -5710,6 +5749,9 @@
     <w:p>
       <w:pPr>
         <w:pStyle w:val="Textoindependiente"/>
+        <w:rPr>
+          <w:lang w:val="es-CO"/>
+        </w:rPr>
       </w:pPr>
     </w:p>
     <w:p>
@@ -11475,41 +11517,41 @@
     </dgm:pt>
   </dgm:ptLst>
   <dgm:cxnLst>
-    <dgm:cxn modelId="{61EE5B3D-2943-42D0-9570-5452B6001FA5}" type="presOf" srcId="{C1F00E92-5B1D-44F1-8222-B1E232812733}" destId="{7AB78807-7255-40A9-8730-F220472C3191}" srcOrd="0" destOrd="0" presId="urn:microsoft.com/office/officeart/2005/8/layout/hierarchy1"/>
     <dgm:cxn modelId="{01ADF1A3-0262-4AF7-B4C8-6D88D68E510D}" srcId="{94F9D7CC-5749-4B2D-B531-C69D0E65BE26}" destId="{5A3442AF-F1A0-4D30-B217-F15B9551AF8A}" srcOrd="0" destOrd="0" parTransId="{BE1DCD57-AACF-44E7-97C1-2DBAB5E4DBF9}" sibTransId="{62113869-3FE7-4545-BC33-B6A692ADC866}"/>
-    <dgm:cxn modelId="{26840B6D-EE81-4E57-963F-67C3EDF30C58}" type="presOf" srcId="{BE1DCD57-AACF-44E7-97C1-2DBAB5E4DBF9}" destId="{DC83E463-5855-4DA6-A350-3FEAF0FE3730}" srcOrd="0" destOrd="0" presId="urn:microsoft.com/office/officeart/2005/8/layout/hierarchy1"/>
-    <dgm:cxn modelId="{B1CA7977-B8FD-4000-B535-4218B21253D6}" type="presOf" srcId="{5A3442AF-F1A0-4D30-B217-F15B9551AF8A}" destId="{3EBD75EB-6F7C-4E51-BC72-44C1620F1D3E}" srcOrd="0" destOrd="0" presId="urn:microsoft.com/office/officeart/2005/8/layout/hierarchy1"/>
-    <dgm:cxn modelId="{80B4DD39-746B-4DD2-BB1B-3A401C0D1505}" type="presOf" srcId="{FD9B50EE-7A64-4ACA-A131-66231872FDCA}" destId="{03A519D7-368F-4A4A-9520-8583E1FF43A2}" srcOrd="0" destOrd="0" presId="urn:microsoft.com/office/officeart/2005/8/layout/hierarchy1"/>
-    <dgm:cxn modelId="{11AB927D-ED0B-4AE4-A673-B546507ECB15}" type="presOf" srcId="{36CDA71B-D7DE-4467-84A9-4D4C38C22F87}" destId="{3A481ADD-BA90-4E50-AFD1-8D6D9A3566DA}" srcOrd="0" destOrd="0" presId="urn:microsoft.com/office/officeart/2005/8/layout/hierarchy1"/>
-    <dgm:cxn modelId="{66AC942D-D320-424B-BB33-90ED65A73BCE}" type="presOf" srcId="{94F9D7CC-5749-4B2D-B531-C69D0E65BE26}" destId="{1CF1BB8B-BAFE-422F-BF25-872293EA8198}" srcOrd="0" destOrd="0" presId="urn:microsoft.com/office/officeart/2005/8/layout/hierarchy1"/>
+    <dgm:cxn modelId="{1AF966C6-CACD-49D5-88FF-692DC705C2E1}" type="presOf" srcId="{36CDA71B-D7DE-4467-84A9-4D4C38C22F87}" destId="{3A481ADD-BA90-4E50-AFD1-8D6D9A3566DA}" srcOrd="0" destOrd="0" presId="urn:microsoft.com/office/officeart/2005/8/layout/hierarchy1"/>
+    <dgm:cxn modelId="{2C029669-13C1-4EEA-8E95-774121F7BC1B}" type="presOf" srcId="{BE1DCD57-AACF-44E7-97C1-2DBAB5E4DBF9}" destId="{DC83E463-5855-4DA6-A350-3FEAF0FE3730}" srcOrd="0" destOrd="0" presId="urn:microsoft.com/office/officeart/2005/8/layout/hierarchy1"/>
+    <dgm:cxn modelId="{9E22B58F-79B4-4AD6-B4C9-03E68A0CCCD4}" type="presOf" srcId="{C1F00E92-5B1D-44F1-8222-B1E232812733}" destId="{7AB78807-7255-40A9-8730-F220472C3191}" srcOrd="0" destOrd="0" presId="urn:microsoft.com/office/officeart/2005/8/layout/hierarchy1"/>
+    <dgm:cxn modelId="{AF480EFB-193B-4E14-AF59-E6BEED9526EB}" type="presOf" srcId="{94F9D7CC-5749-4B2D-B531-C69D0E65BE26}" destId="{1CF1BB8B-BAFE-422F-BF25-872293EA8198}" srcOrd="0" destOrd="0" presId="urn:microsoft.com/office/officeart/2005/8/layout/hierarchy1"/>
+    <dgm:cxn modelId="{BCBA0F21-F398-438E-8B8B-4A1CC402759E}" type="presOf" srcId="{F1354C96-D203-45F4-8F0C-6E1FBF89C5D6}" destId="{1D7810B1-C3CB-42A2-8B42-7C0B8977217C}" srcOrd="0" destOrd="0" presId="urn:microsoft.com/office/officeart/2005/8/layout/hierarchy1"/>
     <dgm:cxn modelId="{B713F299-4492-425E-86C4-70B76F1A2DAE}" srcId="{94F9D7CC-5749-4B2D-B531-C69D0E65BE26}" destId="{C1F00E92-5B1D-44F1-8222-B1E232812733}" srcOrd="1" destOrd="0" parTransId="{36CDA71B-D7DE-4467-84A9-4D4C38C22F87}" sibTransId="{CBA84E6F-75E7-40D5-A93F-25223671FC53}"/>
+    <dgm:cxn modelId="{8010908C-FA83-4910-A711-F81F12F136D7}" type="presOf" srcId="{C8A50A29-6E4B-4157-B1A8-52A2072E599A}" destId="{A42D8CCB-166E-4B08-8395-647FAE661E21}" srcOrd="0" destOrd="0" presId="urn:microsoft.com/office/officeart/2005/8/layout/hierarchy1"/>
+    <dgm:cxn modelId="{61A6B479-0E86-4D1F-8035-F67A3B5FD34E}" type="presOf" srcId="{5A3442AF-F1A0-4D30-B217-F15B9551AF8A}" destId="{3EBD75EB-6F7C-4E51-BC72-44C1620F1D3E}" srcOrd="0" destOrd="0" presId="urn:microsoft.com/office/officeart/2005/8/layout/hierarchy1"/>
+    <dgm:cxn modelId="{DBAE16DD-5632-42E7-A6BC-0ED6199FC524}" type="presOf" srcId="{FD9B50EE-7A64-4ACA-A131-66231872FDCA}" destId="{03A519D7-368F-4A4A-9520-8583E1FF43A2}" srcOrd="0" destOrd="0" presId="urn:microsoft.com/office/officeart/2005/8/layout/hierarchy1"/>
     <dgm:cxn modelId="{311A75BE-5BD5-449C-8572-E789584C4302}" srcId="{94F9D7CC-5749-4B2D-B531-C69D0E65BE26}" destId="{F1354C96-D203-45F4-8F0C-6E1FBF89C5D6}" srcOrd="2" destOrd="0" parTransId="{FD9B50EE-7A64-4ACA-A131-66231872FDCA}" sibTransId="{382B4F5B-4BED-416E-ACD7-64E28B54848F}"/>
     <dgm:cxn modelId="{6631587E-5B56-48D0-90A2-D6BD8508E9F2}" srcId="{C8A50A29-6E4B-4157-B1A8-52A2072E599A}" destId="{94F9D7CC-5749-4B2D-B531-C69D0E65BE26}" srcOrd="0" destOrd="0" parTransId="{E2CF76FF-D0AD-45A2-891D-46245FA8D5DC}" sibTransId="{17A5EE05-96C2-415D-A792-438A08646961}"/>
-    <dgm:cxn modelId="{2655077C-D02E-4B8C-9D87-351B100D2CCF}" type="presOf" srcId="{F1354C96-D203-45F4-8F0C-6E1FBF89C5D6}" destId="{1D7810B1-C3CB-42A2-8B42-7C0B8977217C}" srcOrd="0" destOrd="0" presId="urn:microsoft.com/office/officeart/2005/8/layout/hierarchy1"/>
-    <dgm:cxn modelId="{78A51517-D6FF-490A-A8B2-9E0F7AC91BAE}" type="presOf" srcId="{C8A50A29-6E4B-4157-B1A8-52A2072E599A}" destId="{A42D8CCB-166E-4B08-8395-647FAE661E21}" srcOrd="0" destOrd="0" presId="urn:microsoft.com/office/officeart/2005/8/layout/hierarchy1"/>
-    <dgm:cxn modelId="{B89EF12D-1265-4E18-872C-E08046177775}" type="presParOf" srcId="{A42D8CCB-166E-4B08-8395-647FAE661E21}" destId="{DB740D53-7939-4DDB-AE1C-8F934A952C9B}" srcOrd="0" destOrd="0" presId="urn:microsoft.com/office/officeart/2005/8/layout/hierarchy1"/>
-    <dgm:cxn modelId="{71ED9939-F1A0-43A9-9C9C-120E4B182317}" type="presParOf" srcId="{DB740D53-7939-4DDB-AE1C-8F934A952C9B}" destId="{066DDF75-F92C-4179-B583-1C51B527C576}" srcOrd="0" destOrd="0" presId="urn:microsoft.com/office/officeart/2005/8/layout/hierarchy1"/>
-    <dgm:cxn modelId="{7D5FA360-2066-4599-9C43-F3877929DA9F}" type="presParOf" srcId="{066DDF75-F92C-4179-B583-1C51B527C576}" destId="{C02AC425-7EF8-44C7-94EE-3F19403F3049}" srcOrd="0" destOrd="0" presId="urn:microsoft.com/office/officeart/2005/8/layout/hierarchy1"/>
-    <dgm:cxn modelId="{84C5FF5E-7556-4066-BDAC-088B5D2562B9}" type="presParOf" srcId="{066DDF75-F92C-4179-B583-1C51B527C576}" destId="{1CF1BB8B-BAFE-422F-BF25-872293EA8198}" srcOrd="1" destOrd="0" presId="urn:microsoft.com/office/officeart/2005/8/layout/hierarchy1"/>
-    <dgm:cxn modelId="{FBD2407B-A2AF-45E7-84CD-1430B7893511}" type="presParOf" srcId="{DB740D53-7939-4DDB-AE1C-8F934A952C9B}" destId="{8303119C-0A15-47E8-BE29-F816215201A6}" srcOrd="1" destOrd="0" presId="urn:microsoft.com/office/officeart/2005/8/layout/hierarchy1"/>
-    <dgm:cxn modelId="{0978E3BF-A40C-41C6-A639-786CD1DB48B9}" type="presParOf" srcId="{8303119C-0A15-47E8-BE29-F816215201A6}" destId="{DC83E463-5855-4DA6-A350-3FEAF0FE3730}" srcOrd="0" destOrd="0" presId="urn:microsoft.com/office/officeart/2005/8/layout/hierarchy1"/>
-    <dgm:cxn modelId="{39E9F79B-26D3-4238-B64E-7BEF516EF22C}" type="presParOf" srcId="{8303119C-0A15-47E8-BE29-F816215201A6}" destId="{3D6B94C8-30D7-4A2A-8D7D-F5B58A9CAD38}" srcOrd="1" destOrd="0" presId="urn:microsoft.com/office/officeart/2005/8/layout/hierarchy1"/>
-    <dgm:cxn modelId="{33820677-D8E1-49D7-9CB3-8ABCD7E16157}" type="presParOf" srcId="{3D6B94C8-30D7-4A2A-8D7D-F5B58A9CAD38}" destId="{5BE557A4-7C21-4BDD-AE0F-FA43A099078E}" srcOrd="0" destOrd="0" presId="urn:microsoft.com/office/officeart/2005/8/layout/hierarchy1"/>
-    <dgm:cxn modelId="{801919D6-BE1C-4D17-9D2F-970A897B1220}" type="presParOf" srcId="{5BE557A4-7C21-4BDD-AE0F-FA43A099078E}" destId="{FA9139DD-D60F-4EDC-9E6D-2E1E34CAC104}" srcOrd="0" destOrd="0" presId="urn:microsoft.com/office/officeart/2005/8/layout/hierarchy1"/>
-    <dgm:cxn modelId="{7AA64266-9245-47E1-AD1A-37E651A38E51}" type="presParOf" srcId="{5BE557A4-7C21-4BDD-AE0F-FA43A099078E}" destId="{3EBD75EB-6F7C-4E51-BC72-44C1620F1D3E}" srcOrd="1" destOrd="0" presId="urn:microsoft.com/office/officeart/2005/8/layout/hierarchy1"/>
-    <dgm:cxn modelId="{D5C90C7E-A83B-476C-846B-09ADF45E2730}" type="presParOf" srcId="{3D6B94C8-30D7-4A2A-8D7D-F5B58A9CAD38}" destId="{A56CC427-A64E-4089-9DFF-6D1A3B6C8F72}" srcOrd="1" destOrd="0" presId="urn:microsoft.com/office/officeart/2005/8/layout/hierarchy1"/>
-    <dgm:cxn modelId="{41BED3A7-45A1-47C5-9222-F511157F17FB}" type="presParOf" srcId="{8303119C-0A15-47E8-BE29-F816215201A6}" destId="{3A481ADD-BA90-4E50-AFD1-8D6D9A3566DA}" srcOrd="2" destOrd="0" presId="urn:microsoft.com/office/officeart/2005/8/layout/hierarchy1"/>
-    <dgm:cxn modelId="{4EA4CA67-50EE-4896-ACAE-F2B906708AF5}" type="presParOf" srcId="{8303119C-0A15-47E8-BE29-F816215201A6}" destId="{6B52111B-450D-415C-A3FC-2F5A1298D5DD}" srcOrd="3" destOrd="0" presId="urn:microsoft.com/office/officeart/2005/8/layout/hierarchy1"/>
-    <dgm:cxn modelId="{5CD76C0D-7433-4D6E-8B79-B9E2596C3796}" type="presParOf" srcId="{6B52111B-450D-415C-A3FC-2F5A1298D5DD}" destId="{32D29CF7-E1D7-4F3D-A338-8C21D6613801}" srcOrd="0" destOrd="0" presId="urn:microsoft.com/office/officeart/2005/8/layout/hierarchy1"/>
-    <dgm:cxn modelId="{DF4D0E77-F77A-4B13-83DD-1734DAD351B1}" type="presParOf" srcId="{32D29CF7-E1D7-4F3D-A338-8C21D6613801}" destId="{45F13A22-2C26-4767-99EA-3329137734EE}" srcOrd="0" destOrd="0" presId="urn:microsoft.com/office/officeart/2005/8/layout/hierarchy1"/>
-    <dgm:cxn modelId="{FB437F25-5A50-460D-9313-8E09B2815D8B}" type="presParOf" srcId="{32D29CF7-E1D7-4F3D-A338-8C21D6613801}" destId="{7AB78807-7255-40A9-8730-F220472C3191}" srcOrd="1" destOrd="0" presId="urn:microsoft.com/office/officeart/2005/8/layout/hierarchy1"/>
-    <dgm:cxn modelId="{7A13B099-5967-44F3-B246-BDB8D53CD451}" type="presParOf" srcId="{6B52111B-450D-415C-A3FC-2F5A1298D5DD}" destId="{A7AE888A-03EB-4D28-BFAC-B91F4DA47940}" srcOrd="1" destOrd="0" presId="urn:microsoft.com/office/officeart/2005/8/layout/hierarchy1"/>
-    <dgm:cxn modelId="{816774DB-68C4-451D-9BE9-3479A919F6BF}" type="presParOf" srcId="{8303119C-0A15-47E8-BE29-F816215201A6}" destId="{03A519D7-368F-4A4A-9520-8583E1FF43A2}" srcOrd="4" destOrd="0" presId="urn:microsoft.com/office/officeart/2005/8/layout/hierarchy1"/>
-    <dgm:cxn modelId="{C7B0B668-2BE0-48DC-81D5-2433D31E8EBE}" type="presParOf" srcId="{8303119C-0A15-47E8-BE29-F816215201A6}" destId="{BF3AD545-C500-4AB5-A722-077A52A9CD1A}" srcOrd="5" destOrd="0" presId="urn:microsoft.com/office/officeart/2005/8/layout/hierarchy1"/>
-    <dgm:cxn modelId="{D9E8793A-CD66-4524-8215-82362C9722D3}" type="presParOf" srcId="{BF3AD545-C500-4AB5-A722-077A52A9CD1A}" destId="{760F498C-F293-489F-9E17-FF7DE022B142}" srcOrd="0" destOrd="0" presId="urn:microsoft.com/office/officeart/2005/8/layout/hierarchy1"/>
-    <dgm:cxn modelId="{D0FF87B3-8A69-4389-B68A-4781AE63C19E}" type="presParOf" srcId="{760F498C-F293-489F-9E17-FF7DE022B142}" destId="{C0E6A035-1734-425A-ADC2-8BDE64913D12}" srcOrd="0" destOrd="0" presId="urn:microsoft.com/office/officeart/2005/8/layout/hierarchy1"/>
-    <dgm:cxn modelId="{2275818E-A2A8-4CA9-98D9-6FAF0C3AFF01}" type="presParOf" srcId="{760F498C-F293-489F-9E17-FF7DE022B142}" destId="{1D7810B1-C3CB-42A2-8B42-7C0B8977217C}" srcOrd="1" destOrd="0" presId="urn:microsoft.com/office/officeart/2005/8/layout/hierarchy1"/>
-    <dgm:cxn modelId="{F39A7F33-4A95-4C45-A29F-4F3F857D8ED9}" type="presParOf" srcId="{BF3AD545-C500-4AB5-A722-077A52A9CD1A}" destId="{DAAE2BA5-D47B-4823-8F8F-ADA5CFEE175C}" srcOrd="1" destOrd="0" presId="urn:microsoft.com/office/officeart/2005/8/layout/hierarchy1"/>
+    <dgm:cxn modelId="{14E96A4A-3B2E-4A3B-B81E-143B3A216BBF}" type="presParOf" srcId="{A42D8CCB-166E-4B08-8395-647FAE661E21}" destId="{DB740D53-7939-4DDB-AE1C-8F934A952C9B}" srcOrd="0" destOrd="0" presId="urn:microsoft.com/office/officeart/2005/8/layout/hierarchy1"/>
+    <dgm:cxn modelId="{EA0B18F0-CE49-403E-9E10-AC5E9DA8710A}" type="presParOf" srcId="{DB740D53-7939-4DDB-AE1C-8F934A952C9B}" destId="{066DDF75-F92C-4179-B583-1C51B527C576}" srcOrd="0" destOrd="0" presId="urn:microsoft.com/office/officeart/2005/8/layout/hierarchy1"/>
+    <dgm:cxn modelId="{AC4EFD19-79DC-466C-9BD7-374F39ABEC7F}" type="presParOf" srcId="{066DDF75-F92C-4179-B583-1C51B527C576}" destId="{C02AC425-7EF8-44C7-94EE-3F19403F3049}" srcOrd="0" destOrd="0" presId="urn:microsoft.com/office/officeart/2005/8/layout/hierarchy1"/>
+    <dgm:cxn modelId="{D2C6E44A-8C73-424B-AF44-C9C52D6E8B92}" type="presParOf" srcId="{066DDF75-F92C-4179-B583-1C51B527C576}" destId="{1CF1BB8B-BAFE-422F-BF25-872293EA8198}" srcOrd="1" destOrd="0" presId="urn:microsoft.com/office/officeart/2005/8/layout/hierarchy1"/>
+    <dgm:cxn modelId="{0F473380-5D0F-4190-8DF2-0DA10A2D77D6}" type="presParOf" srcId="{DB740D53-7939-4DDB-AE1C-8F934A952C9B}" destId="{8303119C-0A15-47E8-BE29-F816215201A6}" srcOrd="1" destOrd="0" presId="urn:microsoft.com/office/officeart/2005/8/layout/hierarchy1"/>
+    <dgm:cxn modelId="{7DFBCB72-CF8F-4E94-BDC7-2C425941222E}" type="presParOf" srcId="{8303119C-0A15-47E8-BE29-F816215201A6}" destId="{DC83E463-5855-4DA6-A350-3FEAF0FE3730}" srcOrd="0" destOrd="0" presId="urn:microsoft.com/office/officeart/2005/8/layout/hierarchy1"/>
+    <dgm:cxn modelId="{1B5F8879-1863-4874-AD86-72EA66AA237F}" type="presParOf" srcId="{8303119C-0A15-47E8-BE29-F816215201A6}" destId="{3D6B94C8-30D7-4A2A-8D7D-F5B58A9CAD38}" srcOrd="1" destOrd="0" presId="urn:microsoft.com/office/officeart/2005/8/layout/hierarchy1"/>
+    <dgm:cxn modelId="{E55FB8D4-1DE3-4604-8C98-A2FFAEA99288}" type="presParOf" srcId="{3D6B94C8-30D7-4A2A-8D7D-F5B58A9CAD38}" destId="{5BE557A4-7C21-4BDD-AE0F-FA43A099078E}" srcOrd="0" destOrd="0" presId="urn:microsoft.com/office/officeart/2005/8/layout/hierarchy1"/>
+    <dgm:cxn modelId="{17E5DAB0-2A2F-4994-98CB-811AE5C38EF3}" type="presParOf" srcId="{5BE557A4-7C21-4BDD-AE0F-FA43A099078E}" destId="{FA9139DD-D60F-4EDC-9E6D-2E1E34CAC104}" srcOrd="0" destOrd="0" presId="urn:microsoft.com/office/officeart/2005/8/layout/hierarchy1"/>
+    <dgm:cxn modelId="{91F540C9-F96E-4BE5-92CE-5DC1AE45572C}" type="presParOf" srcId="{5BE557A4-7C21-4BDD-AE0F-FA43A099078E}" destId="{3EBD75EB-6F7C-4E51-BC72-44C1620F1D3E}" srcOrd="1" destOrd="0" presId="urn:microsoft.com/office/officeart/2005/8/layout/hierarchy1"/>
+    <dgm:cxn modelId="{0F006972-2A52-4112-B86E-3DD1AF4958C1}" type="presParOf" srcId="{3D6B94C8-30D7-4A2A-8D7D-F5B58A9CAD38}" destId="{A56CC427-A64E-4089-9DFF-6D1A3B6C8F72}" srcOrd="1" destOrd="0" presId="urn:microsoft.com/office/officeart/2005/8/layout/hierarchy1"/>
+    <dgm:cxn modelId="{D29297D4-FA22-4B02-821C-938AEB775EB8}" type="presParOf" srcId="{8303119C-0A15-47E8-BE29-F816215201A6}" destId="{3A481ADD-BA90-4E50-AFD1-8D6D9A3566DA}" srcOrd="2" destOrd="0" presId="urn:microsoft.com/office/officeart/2005/8/layout/hierarchy1"/>
+    <dgm:cxn modelId="{3E4A99D2-D311-4A2C-ABB9-E94B2345962A}" type="presParOf" srcId="{8303119C-0A15-47E8-BE29-F816215201A6}" destId="{6B52111B-450D-415C-A3FC-2F5A1298D5DD}" srcOrd="3" destOrd="0" presId="urn:microsoft.com/office/officeart/2005/8/layout/hierarchy1"/>
+    <dgm:cxn modelId="{D9D3AA37-7432-4DDE-A905-918AA211AE2B}" type="presParOf" srcId="{6B52111B-450D-415C-A3FC-2F5A1298D5DD}" destId="{32D29CF7-E1D7-4F3D-A338-8C21D6613801}" srcOrd="0" destOrd="0" presId="urn:microsoft.com/office/officeart/2005/8/layout/hierarchy1"/>
+    <dgm:cxn modelId="{CC1F1609-78C7-46A8-B2B9-73C8815EF1EA}" type="presParOf" srcId="{32D29CF7-E1D7-4F3D-A338-8C21D6613801}" destId="{45F13A22-2C26-4767-99EA-3329137734EE}" srcOrd="0" destOrd="0" presId="urn:microsoft.com/office/officeart/2005/8/layout/hierarchy1"/>
+    <dgm:cxn modelId="{3C73F684-1CFD-468D-A481-FA4BCCE4F61C}" type="presParOf" srcId="{32D29CF7-E1D7-4F3D-A338-8C21D6613801}" destId="{7AB78807-7255-40A9-8730-F220472C3191}" srcOrd="1" destOrd="0" presId="urn:microsoft.com/office/officeart/2005/8/layout/hierarchy1"/>
+    <dgm:cxn modelId="{37131D54-55D2-4AA5-A5A8-455F44C040FB}" type="presParOf" srcId="{6B52111B-450D-415C-A3FC-2F5A1298D5DD}" destId="{A7AE888A-03EB-4D28-BFAC-B91F4DA47940}" srcOrd="1" destOrd="0" presId="urn:microsoft.com/office/officeart/2005/8/layout/hierarchy1"/>
+    <dgm:cxn modelId="{CC02B44B-3ACA-471B-B4BD-30EF8E4EA5C4}" type="presParOf" srcId="{8303119C-0A15-47E8-BE29-F816215201A6}" destId="{03A519D7-368F-4A4A-9520-8583E1FF43A2}" srcOrd="4" destOrd="0" presId="urn:microsoft.com/office/officeart/2005/8/layout/hierarchy1"/>
+    <dgm:cxn modelId="{52D0729A-A126-4559-9E1E-579688B7BE12}" type="presParOf" srcId="{8303119C-0A15-47E8-BE29-F816215201A6}" destId="{BF3AD545-C500-4AB5-A722-077A52A9CD1A}" srcOrd="5" destOrd="0" presId="urn:microsoft.com/office/officeart/2005/8/layout/hierarchy1"/>
+    <dgm:cxn modelId="{10D32098-F8FA-42F9-B78D-3D69CDCD0E09}" type="presParOf" srcId="{BF3AD545-C500-4AB5-A722-077A52A9CD1A}" destId="{760F498C-F293-489F-9E17-FF7DE022B142}" srcOrd="0" destOrd="0" presId="urn:microsoft.com/office/officeart/2005/8/layout/hierarchy1"/>
+    <dgm:cxn modelId="{81E60F2C-7221-46A4-A963-AD0D14F09B51}" type="presParOf" srcId="{760F498C-F293-489F-9E17-FF7DE022B142}" destId="{C0E6A035-1734-425A-ADC2-8BDE64913D12}" srcOrd="0" destOrd="0" presId="urn:microsoft.com/office/officeart/2005/8/layout/hierarchy1"/>
+    <dgm:cxn modelId="{1F35A3C9-0BF6-4A79-ACEC-3C2D7E29D8E4}" type="presParOf" srcId="{760F498C-F293-489F-9E17-FF7DE022B142}" destId="{1D7810B1-C3CB-42A2-8B42-7C0B8977217C}" srcOrd="1" destOrd="0" presId="urn:microsoft.com/office/officeart/2005/8/layout/hierarchy1"/>
+    <dgm:cxn modelId="{BE8D2A37-17CA-4CA9-94CB-6A641DF7F2CC}" type="presParOf" srcId="{BF3AD545-C500-4AB5-A722-077A52A9CD1A}" destId="{DAAE2BA5-D47B-4823-8F8F-ADA5CFEE175C}" srcOrd="1" destOrd="0" presId="urn:microsoft.com/office/officeart/2005/8/layout/hierarchy1"/>
   </dgm:cxnLst>
   <dgm:bg/>
   <dgm:whole/>
@@ -11707,23 +11749,23 @@
     </dgm:pt>
   </dgm:ptLst>
   <dgm:cxnLst>
-    <dgm:cxn modelId="{1D5DF767-7356-475E-90AE-730C98497208}" type="presOf" srcId="{C1F00E92-5B1D-44F1-8222-B1E232812733}" destId="{7AB78807-7255-40A9-8730-F220472C3191}" srcOrd="0" destOrd="0" presId="urn:microsoft.com/office/officeart/2005/8/layout/hierarchy1"/>
-    <dgm:cxn modelId="{1F1CE966-74E7-466B-A95E-4A4B8FB98F50}" type="presOf" srcId="{36CDA71B-D7DE-4467-84A9-4D4C38C22F87}" destId="{3A481ADD-BA90-4E50-AFD1-8D6D9A3566DA}" srcOrd="0" destOrd="0" presId="urn:microsoft.com/office/officeart/2005/8/layout/hierarchy1"/>
+    <dgm:cxn modelId="{207E99F0-9DE2-4A36-BEB7-8A2F8178A137}" type="presOf" srcId="{C8A50A29-6E4B-4157-B1A8-52A2072E599A}" destId="{A42D8CCB-166E-4B08-8395-647FAE661E21}" srcOrd="0" destOrd="0" presId="urn:microsoft.com/office/officeart/2005/8/layout/hierarchy1"/>
+    <dgm:cxn modelId="{86D4BA6F-A807-4475-9A1C-8336A093B915}" type="presOf" srcId="{94F9D7CC-5749-4B2D-B531-C69D0E65BE26}" destId="{1CF1BB8B-BAFE-422F-BF25-872293EA8198}" srcOrd="0" destOrd="0" presId="urn:microsoft.com/office/officeart/2005/8/layout/hierarchy1"/>
     <dgm:cxn modelId="{B713F299-4492-425E-86C4-70B76F1A2DAE}" srcId="{94F9D7CC-5749-4B2D-B531-C69D0E65BE26}" destId="{C1F00E92-5B1D-44F1-8222-B1E232812733}" srcOrd="0" destOrd="0" parTransId="{36CDA71B-D7DE-4467-84A9-4D4C38C22F87}" sibTransId="{CBA84E6F-75E7-40D5-A93F-25223671FC53}"/>
-    <dgm:cxn modelId="{63CA15DC-E93A-4EDF-B518-5EFE59D3308D}" type="presOf" srcId="{C8A50A29-6E4B-4157-B1A8-52A2072E599A}" destId="{A42D8CCB-166E-4B08-8395-647FAE661E21}" srcOrd="0" destOrd="0" presId="urn:microsoft.com/office/officeart/2005/8/layout/hierarchy1"/>
-    <dgm:cxn modelId="{91171B02-9A42-4455-A8C0-8EFF672BA054}" type="presOf" srcId="{94F9D7CC-5749-4B2D-B531-C69D0E65BE26}" destId="{1CF1BB8B-BAFE-422F-BF25-872293EA8198}" srcOrd="0" destOrd="0" presId="urn:microsoft.com/office/officeart/2005/8/layout/hierarchy1"/>
+    <dgm:cxn modelId="{3B403A40-D759-4971-87CA-F56D8907DB5F}" type="presOf" srcId="{36CDA71B-D7DE-4467-84A9-4D4C38C22F87}" destId="{3A481ADD-BA90-4E50-AFD1-8D6D9A3566DA}" srcOrd="0" destOrd="0" presId="urn:microsoft.com/office/officeart/2005/8/layout/hierarchy1"/>
+    <dgm:cxn modelId="{906AEFA1-8C73-4DE9-862F-586CC8558ED1}" type="presOf" srcId="{C1F00E92-5B1D-44F1-8222-B1E232812733}" destId="{7AB78807-7255-40A9-8730-F220472C3191}" srcOrd="0" destOrd="0" presId="urn:microsoft.com/office/officeart/2005/8/layout/hierarchy1"/>
     <dgm:cxn modelId="{6631587E-5B56-48D0-90A2-D6BD8508E9F2}" srcId="{C8A50A29-6E4B-4157-B1A8-52A2072E599A}" destId="{94F9D7CC-5749-4B2D-B531-C69D0E65BE26}" srcOrd="0" destOrd="0" parTransId="{E2CF76FF-D0AD-45A2-891D-46245FA8D5DC}" sibTransId="{17A5EE05-96C2-415D-A792-438A08646961}"/>
-    <dgm:cxn modelId="{E475B300-1D2C-4D96-9BDD-FEB0340B9AEF}" type="presParOf" srcId="{A42D8CCB-166E-4B08-8395-647FAE661E21}" destId="{DB740D53-7939-4DDB-AE1C-8F934A952C9B}" srcOrd="0" destOrd="0" presId="urn:microsoft.com/office/officeart/2005/8/layout/hierarchy1"/>
-    <dgm:cxn modelId="{672195B7-C59B-4FB7-AB5E-D9C3EBB8108B}" type="presParOf" srcId="{DB740D53-7939-4DDB-AE1C-8F934A952C9B}" destId="{066DDF75-F92C-4179-B583-1C51B527C576}" srcOrd="0" destOrd="0" presId="urn:microsoft.com/office/officeart/2005/8/layout/hierarchy1"/>
-    <dgm:cxn modelId="{590FC7EE-40F1-495E-98FF-845D7AA1BBDB}" type="presParOf" srcId="{066DDF75-F92C-4179-B583-1C51B527C576}" destId="{C02AC425-7EF8-44C7-94EE-3F19403F3049}" srcOrd="0" destOrd="0" presId="urn:microsoft.com/office/officeart/2005/8/layout/hierarchy1"/>
-    <dgm:cxn modelId="{E88B06AE-4FAA-4F31-BB27-2B1BACC32D4D}" type="presParOf" srcId="{066DDF75-F92C-4179-B583-1C51B527C576}" destId="{1CF1BB8B-BAFE-422F-BF25-872293EA8198}" srcOrd="1" destOrd="0" presId="urn:microsoft.com/office/officeart/2005/8/layout/hierarchy1"/>
-    <dgm:cxn modelId="{AD2FF007-8829-4CC6-BCFB-9D9589678A5F}" type="presParOf" srcId="{DB740D53-7939-4DDB-AE1C-8F934A952C9B}" destId="{8303119C-0A15-47E8-BE29-F816215201A6}" srcOrd="1" destOrd="0" presId="urn:microsoft.com/office/officeart/2005/8/layout/hierarchy1"/>
-    <dgm:cxn modelId="{935D492E-2BC4-4557-94C8-4546002C842D}" type="presParOf" srcId="{8303119C-0A15-47E8-BE29-F816215201A6}" destId="{3A481ADD-BA90-4E50-AFD1-8D6D9A3566DA}" srcOrd="0" destOrd="0" presId="urn:microsoft.com/office/officeart/2005/8/layout/hierarchy1"/>
-    <dgm:cxn modelId="{90F0BCC1-1A3E-41B9-9385-51911A8D8216}" type="presParOf" srcId="{8303119C-0A15-47E8-BE29-F816215201A6}" destId="{6B52111B-450D-415C-A3FC-2F5A1298D5DD}" srcOrd="1" destOrd="0" presId="urn:microsoft.com/office/officeart/2005/8/layout/hierarchy1"/>
-    <dgm:cxn modelId="{4003CF7E-1435-4F4B-8158-F3E37AC6DF03}" type="presParOf" srcId="{6B52111B-450D-415C-A3FC-2F5A1298D5DD}" destId="{32D29CF7-E1D7-4F3D-A338-8C21D6613801}" srcOrd="0" destOrd="0" presId="urn:microsoft.com/office/officeart/2005/8/layout/hierarchy1"/>
-    <dgm:cxn modelId="{7273F2DB-4024-4514-B381-8FE8AD78F9F1}" type="presParOf" srcId="{32D29CF7-E1D7-4F3D-A338-8C21D6613801}" destId="{45F13A22-2C26-4767-99EA-3329137734EE}" srcOrd="0" destOrd="0" presId="urn:microsoft.com/office/officeart/2005/8/layout/hierarchy1"/>
-    <dgm:cxn modelId="{868EA64F-A431-492C-ACF4-1153917715B7}" type="presParOf" srcId="{32D29CF7-E1D7-4F3D-A338-8C21D6613801}" destId="{7AB78807-7255-40A9-8730-F220472C3191}" srcOrd="1" destOrd="0" presId="urn:microsoft.com/office/officeart/2005/8/layout/hierarchy1"/>
-    <dgm:cxn modelId="{CACDD27D-55FA-4594-ABBF-22B92EA2A0DC}" type="presParOf" srcId="{6B52111B-450D-415C-A3FC-2F5A1298D5DD}" destId="{A7AE888A-03EB-4D28-BFAC-B91F4DA47940}" srcOrd="1" destOrd="0" presId="urn:microsoft.com/office/officeart/2005/8/layout/hierarchy1"/>
+    <dgm:cxn modelId="{3B23DD38-2E15-4255-AEBA-D5AA39BA2C93}" type="presParOf" srcId="{A42D8CCB-166E-4B08-8395-647FAE661E21}" destId="{DB740D53-7939-4DDB-AE1C-8F934A952C9B}" srcOrd="0" destOrd="0" presId="urn:microsoft.com/office/officeart/2005/8/layout/hierarchy1"/>
+    <dgm:cxn modelId="{E913EC05-04C4-4693-8512-C5B6A96146B6}" type="presParOf" srcId="{DB740D53-7939-4DDB-AE1C-8F934A952C9B}" destId="{066DDF75-F92C-4179-B583-1C51B527C576}" srcOrd="0" destOrd="0" presId="urn:microsoft.com/office/officeart/2005/8/layout/hierarchy1"/>
+    <dgm:cxn modelId="{EE0456E7-1999-4938-8DE8-7B609B33AEB3}" type="presParOf" srcId="{066DDF75-F92C-4179-B583-1C51B527C576}" destId="{C02AC425-7EF8-44C7-94EE-3F19403F3049}" srcOrd="0" destOrd="0" presId="urn:microsoft.com/office/officeart/2005/8/layout/hierarchy1"/>
+    <dgm:cxn modelId="{C1DF8890-1364-442B-928B-BA4773514977}" type="presParOf" srcId="{066DDF75-F92C-4179-B583-1C51B527C576}" destId="{1CF1BB8B-BAFE-422F-BF25-872293EA8198}" srcOrd="1" destOrd="0" presId="urn:microsoft.com/office/officeart/2005/8/layout/hierarchy1"/>
+    <dgm:cxn modelId="{2848291A-2A99-493D-BB0D-D4FE12A8D163}" type="presParOf" srcId="{DB740D53-7939-4DDB-AE1C-8F934A952C9B}" destId="{8303119C-0A15-47E8-BE29-F816215201A6}" srcOrd="1" destOrd="0" presId="urn:microsoft.com/office/officeart/2005/8/layout/hierarchy1"/>
+    <dgm:cxn modelId="{67F96598-CDB0-46A1-92F8-B6317EAAA41E}" type="presParOf" srcId="{8303119C-0A15-47E8-BE29-F816215201A6}" destId="{3A481ADD-BA90-4E50-AFD1-8D6D9A3566DA}" srcOrd="0" destOrd="0" presId="urn:microsoft.com/office/officeart/2005/8/layout/hierarchy1"/>
+    <dgm:cxn modelId="{79355F1E-16C0-4D7D-AB26-C1A41DABE228}" type="presParOf" srcId="{8303119C-0A15-47E8-BE29-F816215201A6}" destId="{6B52111B-450D-415C-A3FC-2F5A1298D5DD}" srcOrd="1" destOrd="0" presId="urn:microsoft.com/office/officeart/2005/8/layout/hierarchy1"/>
+    <dgm:cxn modelId="{B88B30E7-D731-4692-944D-D93973E51B81}" type="presParOf" srcId="{6B52111B-450D-415C-A3FC-2F5A1298D5DD}" destId="{32D29CF7-E1D7-4F3D-A338-8C21D6613801}" srcOrd="0" destOrd="0" presId="urn:microsoft.com/office/officeart/2005/8/layout/hierarchy1"/>
+    <dgm:cxn modelId="{6FDEAE67-67E3-414E-A03B-300703CCCBE3}" type="presParOf" srcId="{32D29CF7-E1D7-4F3D-A338-8C21D6613801}" destId="{45F13A22-2C26-4767-99EA-3329137734EE}" srcOrd="0" destOrd="0" presId="urn:microsoft.com/office/officeart/2005/8/layout/hierarchy1"/>
+    <dgm:cxn modelId="{26FE7AE7-5FEB-4EEF-9A87-655EE338D5D5}" type="presParOf" srcId="{32D29CF7-E1D7-4F3D-A338-8C21D6613801}" destId="{7AB78807-7255-40A9-8730-F220472C3191}" srcOrd="1" destOrd="0" presId="urn:microsoft.com/office/officeart/2005/8/layout/hierarchy1"/>
+    <dgm:cxn modelId="{A6670DF2-AA39-472F-9B12-4A62A8855783}" type="presParOf" srcId="{6B52111B-450D-415C-A3FC-2F5A1298D5DD}" destId="{A7AE888A-03EB-4D28-BFAC-B91F4DA47940}" srcOrd="1" destOrd="0" presId="urn:microsoft.com/office/officeart/2005/8/layout/hierarchy1"/>
   </dgm:cxnLst>
   <dgm:bg/>
   <dgm:whole/>

</xml_diff>